<commit_message>
Revert "Merge remote-tracking branch 'refs/remotes/origin/master'"
This reverts commit 8cef88ff3570c0a8e1c7ed7cc5314ba78907f2db, reversing
changes made to 45758a823f32ac9b51fe8670be4e4657115a1799.
</commit_message>
<xml_diff>
--- a/diagramy/Aplikacja_Kino_Krzysztof_Banaś_Kamil_Dziok_Damian_Gaworowski_Hubert_Jakobsze_Łukasz_Kwaśny_WM2_dokumentacja_techniczna.docx
+++ b/diagramy/Aplikacja_Kino_Krzysztof_Banaś_Kamil_Dziok_Damian_Gaworowski_Hubert_Jakobsze_Łukasz_Kwaśny_WM2_dokumentacja_techniczna.docx
@@ -613,7 +613,7 @@
               <w:tab w:val="right" w:leader="dot" w:pos="9062"/>
             </w:tabs>
             <w:rPr>
-              <w:rFonts w:eastAsiaTheme="minorEastAsia"/>
+              <w:rFonts w:ascii="Times New Roman" w:eastAsiaTheme="minorEastAsia" w:hAnsi="Times New Roman" w:cs="Times New Roman"/>
               <w:noProof/>
               <w:lang w:eastAsia="pl-PL"/>
             </w:rPr>
@@ -636,7 +636,7 @@
             </w:rPr>
             <w:fldChar w:fldCharType="separate"/>
           </w:r>
-          <w:hyperlink w:anchor="_Toc30501393" w:history="1">
+          <w:hyperlink w:anchor="_Toc30493829" w:history="1">
             <w:r>
               <w:rPr>
                 <w:rStyle w:val="Hipercze"/>
@@ -647,7 +647,7 @@
             </w:r>
             <w:r>
               <w:rPr>
-                <w:rFonts w:eastAsiaTheme="minorEastAsia"/>
+                <w:rFonts w:ascii="Times New Roman" w:eastAsiaTheme="minorEastAsia" w:hAnsi="Times New Roman" w:cs="Times New Roman"/>
                 <w:noProof/>
                 <w:lang w:eastAsia="pl-PL"/>
               </w:rPr>
@@ -663,6 +663,7 @@
             </w:r>
             <w:r>
               <w:rPr>
+                <w:rFonts w:ascii="Times New Roman" w:hAnsi="Times New Roman" w:cs="Times New Roman"/>
                 <w:noProof/>
                 <w:webHidden/>
               </w:rPr>
@@ -670,6 +671,7 @@
             </w:r>
             <w:r>
               <w:rPr>
+                <w:rFonts w:ascii="Times New Roman" w:hAnsi="Times New Roman" w:cs="Times New Roman"/>
                 <w:noProof/>
                 <w:webHidden/>
               </w:rPr>
@@ -677,19 +679,22 @@
             </w:r>
             <w:r>
               <w:rPr>
+                <w:rFonts w:ascii="Times New Roman" w:hAnsi="Times New Roman" w:cs="Times New Roman"/>
                 <w:noProof/>
                 <w:webHidden/>
               </w:rPr>
-              <w:instrText xml:space="preserve"> PAGEREF _Toc30501393 \h </w:instrText>
-            </w:r>
-            <w:r>
-              <w:rPr>
+              <w:instrText xml:space="preserve"> PAGEREF _Toc30493829 \h </w:instrText>
+            </w:r>
+            <w:r>
+              <w:rPr>
+                <w:rFonts w:ascii="Times New Roman" w:hAnsi="Times New Roman" w:cs="Times New Roman"/>
                 <w:noProof/>
                 <w:webHidden/>
               </w:rPr>
             </w:r>
             <w:r>
               <w:rPr>
+                <w:rFonts w:ascii="Times New Roman" w:hAnsi="Times New Roman" w:cs="Times New Roman"/>
                 <w:noProof/>
                 <w:webHidden/>
               </w:rPr>
@@ -697,13 +702,15 @@
             </w:r>
             <w:r>
               <w:rPr>
+                <w:rFonts w:ascii="Times New Roman" w:hAnsi="Times New Roman" w:cs="Times New Roman"/>
                 <w:noProof/>
                 <w:webHidden/>
               </w:rPr>
-              <w:t>3</w:t>
-            </w:r>
-            <w:r>
-              <w:rPr>
+              <w:t>2</w:t>
+            </w:r>
+            <w:r>
+              <w:rPr>
+                <w:rFonts w:ascii="Times New Roman" w:hAnsi="Times New Roman" w:cs="Times New Roman"/>
                 <w:noProof/>
                 <w:webHidden/>
               </w:rPr>
@@ -719,12 +726,12 @@
               <w:tab w:val="right" w:leader="dot" w:pos="9062"/>
             </w:tabs>
             <w:rPr>
-              <w:rFonts w:eastAsiaTheme="minorEastAsia"/>
+              <w:rFonts w:ascii="Times New Roman" w:eastAsiaTheme="minorEastAsia" w:hAnsi="Times New Roman" w:cs="Times New Roman"/>
               <w:noProof/>
               <w:lang w:eastAsia="pl-PL"/>
             </w:rPr>
           </w:pPr>
-          <w:hyperlink w:anchor="_Toc30501394" w:history="1">
+          <w:hyperlink w:anchor="_Toc30493830" w:history="1">
             <w:r>
               <w:rPr>
                 <w:rStyle w:val="Hipercze"/>
@@ -735,7 +742,7 @@
             </w:r>
             <w:r>
               <w:rPr>
-                <w:rFonts w:eastAsiaTheme="minorEastAsia"/>
+                <w:rFonts w:ascii="Times New Roman" w:eastAsiaTheme="minorEastAsia" w:hAnsi="Times New Roman" w:cs="Times New Roman"/>
                 <w:noProof/>
                 <w:lang w:eastAsia="pl-PL"/>
               </w:rPr>
@@ -751,6 +758,7 @@
             </w:r>
             <w:r>
               <w:rPr>
+                <w:rFonts w:ascii="Times New Roman" w:hAnsi="Times New Roman" w:cs="Times New Roman"/>
                 <w:noProof/>
                 <w:webHidden/>
               </w:rPr>
@@ -758,6 +766,7 @@
             </w:r>
             <w:r>
               <w:rPr>
+                <w:rFonts w:ascii="Times New Roman" w:hAnsi="Times New Roman" w:cs="Times New Roman"/>
                 <w:noProof/>
                 <w:webHidden/>
               </w:rPr>
@@ -765,19 +774,22 @@
             </w:r>
             <w:r>
               <w:rPr>
+                <w:rFonts w:ascii="Times New Roman" w:hAnsi="Times New Roman" w:cs="Times New Roman"/>
                 <w:noProof/>
                 <w:webHidden/>
               </w:rPr>
-              <w:instrText xml:space="preserve"> PAGEREF _Toc30501394 \h </w:instrText>
-            </w:r>
-            <w:r>
-              <w:rPr>
+              <w:instrText xml:space="preserve"> PAGEREF _Toc30493830 \h </w:instrText>
+            </w:r>
+            <w:r>
+              <w:rPr>
+                <w:rFonts w:ascii="Times New Roman" w:hAnsi="Times New Roman" w:cs="Times New Roman"/>
                 <w:noProof/>
                 <w:webHidden/>
               </w:rPr>
             </w:r>
             <w:r>
               <w:rPr>
+                <w:rFonts w:ascii="Times New Roman" w:hAnsi="Times New Roman" w:cs="Times New Roman"/>
                 <w:noProof/>
                 <w:webHidden/>
               </w:rPr>
@@ -785,13 +797,15 @@
             </w:r>
             <w:r>
               <w:rPr>
+                <w:rFonts w:ascii="Times New Roman" w:hAnsi="Times New Roman" w:cs="Times New Roman"/>
                 <w:noProof/>
                 <w:webHidden/>
               </w:rPr>
-              <w:t>3</w:t>
-            </w:r>
-            <w:r>
-              <w:rPr>
+              <w:t>2</w:t>
+            </w:r>
+            <w:r>
+              <w:rPr>
+                <w:rFonts w:ascii="Times New Roman" w:hAnsi="Times New Roman" w:cs="Times New Roman"/>
                 <w:noProof/>
                 <w:webHidden/>
               </w:rPr>
@@ -807,12 +821,12 @@
               <w:tab w:val="right" w:leader="dot" w:pos="9062"/>
             </w:tabs>
             <w:rPr>
-              <w:rFonts w:eastAsiaTheme="minorEastAsia"/>
+              <w:rFonts w:ascii="Times New Roman" w:eastAsiaTheme="minorEastAsia" w:hAnsi="Times New Roman" w:cs="Times New Roman"/>
               <w:noProof/>
               <w:lang w:eastAsia="pl-PL"/>
             </w:rPr>
           </w:pPr>
-          <w:hyperlink w:anchor="_Toc30501395" w:history="1">
+          <w:hyperlink w:anchor="_Toc30493831" w:history="1">
             <w:r>
               <w:rPr>
                 <w:rStyle w:val="Hipercze"/>
@@ -823,7 +837,7 @@
             </w:r>
             <w:r>
               <w:rPr>
-                <w:rFonts w:eastAsiaTheme="minorEastAsia"/>
+                <w:rFonts w:ascii="Times New Roman" w:eastAsiaTheme="minorEastAsia" w:hAnsi="Times New Roman" w:cs="Times New Roman"/>
                 <w:noProof/>
                 <w:lang w:eastAsia="pl-PL"/>
               </w:rPr>
@@ -839,6 +853,7 @@
             </w:r>
             <w:r>
               <w:rPr>
+                <w:rFonts w:ascii="Times New Roman" w:hAnsi="Times New Roman" w:cs="Times New Roman"/>
                 <w:noProof/>
                 <w:webHidden/>
               </w:rPr>
@@ -846,6 +861,7 @@
             </w:r>
             <w:r>
               <w:rPr>
+                <w:rFonts w:ascii="Times New Roman" w:hAnsi="Times New Roman" w:cs="Times New Roman"/>
                 <w:noProof/>
                 <w:webHidden/>
               </w:rPr>
@@ -853,19 +869,22 @@
             </w:r>
             <w:r>
               <w:rPr>
+                <w:rFonts w:ascii="Times New Roman" w:hAnsi="Times New Roman" w:cs="Times New Roman"/>
                 <w:noProof/>
                 <w:webHidden/>
               </w:rPr>
-              <w:instrText xml:space="preserve"> PAGEREF _Toc30501395 \h </w:instrText>
-            </w:r>
-            <w:r>
-              <w:rPr>
+              <w:instrText xml:space="preserve"> PAGEREF _Toc30493831 \h </w:instrText>
+            </w:r>
+            <w:r>
+              <w:rPr>
+                <w:rFonts w:ascii="Times New Roman" w:hAnsi="Times New Roman" w:cs="Times New Roman"/>
                 <w:noProof/>
                 <w:webHidden/>
               </w:rPr>
             </w:r>
             <w:r>
               <w:rPr>
+                <w:rFonts w:ascii="Times New Roman" w:hAnsi="Times New Roman" w:cs="Times New Roman"/>
                 <w:noProof/>
                 <w:webHidden/>
               </w:rPr>
@@ -873,13 +892,15 @@
             </w:r>
             <w:r>
               <w:rPr>
+                <w:rFonts w:ascii="Times New Roman" w:hAnsi="Times New Roman" w:cs="Times New Roman"/>
                 <w:noProof/>
                 <w:webHidden/>
               </w:rPr>
-              <w:t>3</w:t>
-            </w:r>
-            <w:r>
-              <w:rPr>
+              <w:t>2</w:t>
+            </w:r>
+            <w:r>
+              <w:rPr>
+                <w:rFonts w:ascii="Times New Roman" w:hAnsi="Times New Roman" w:cs="Times New Roman"/>
                 <w:noProof/>
                 <w:webHidden/>
               </w:rPr>
@@ -895,12 +916,12 @@
               <w:tab w:val="right" w:leader="dot" w:pos="9062"/>
             </w:tabs>
             <w:rPr>
-              <w:rFonts w:eastAsiaTheme="minorEastAsia"/>
+              <w:rFonts w:ascii="Times New Roman" w:eastAsiaTheme="minorEastAsia" w:hAnsi="Times New Roman" w:cs="Times New Roman"/>
               <w:noProof/>
               <w:lang w:eastAsia="pl-PL"/>
             </w:rPr>
           </w:pPr>
-          <w:hyperlink w:anchor="_Toc30501396" w:history="1">
+          <w:hyperlink w:anchor="_Toc30493832" w:history="1">
             <w:r>
               <w:rPr>
                 <w:rStyle w:val="Hipercze"/>
@@ -911,7 +932,7 @@
             </w:r>
             <w:r>
               <w:rPr>
-                <w:rFonts w:eastAsiaTheme="minorEastAsia"/>
+                <w:rFonts w:ascii="Times New Roman" w:eastAsiaTheme="minorEastAsia" w:hAnsi="Times New Roman" w:cs="Times New Roman"/>
                 <w:noProof/>
                 <w:lang w:eastAsia="pl-PL"/>
               </w:rPr>
@@ -927,6 +948,7 @@
             </w:r>
             <w:r>
               <w:rPr>
+                <w:rFonts w:ascii="Times New Roman" w:hAnsi="Times New Roman" w:cs="Times New Roman"/>
                 <w:noProof/>
                 <w:webHidden/>
               </w:rPr>
@@ -934,6 +956,7 @@
             </w:r>
             <w:r>
               <w:rPr>
+                <w:rFonts w:ascii="Times New Roman" w:hAnsi="Times New Roman" w:cs="Times New Roman"/>
                 <w:noProof/>
                 <w:webHidden/>
               </w:rPr>
@@ -941,19 +964,22 @@
             </w:r>
             <w:r>
               <w:rPr>
+                <w:rFonts w:ascii="Times New Roman" w:hAnsi="Times New Roman" w:cs="Times New Roman"/>
                 <w:noProof/>
                 <w:webHidden/>
               </w:rPr>
-              <w:instrText xml:space="preserve"> PAGEREF _Toc30501396 \h </w:instrText>
-            </w:r>
-            <w:r>
-              <w:rPr>
+              <w:instrText xml:space="preserve"> PAGEREF _Toc30493832 \h </w:instrText>
+            </w:r>
+            <w:r>
+              <w:rPr>
+                <w:rFonts w:ascii="Times New Roman" w:hAnsi="Times New Roman" w:cs="Times New Roman"/>
                 <w:noProof/>
                 <w:webHidden/>
               </w:rPr>
             </w:r>
             <w:r>
               <w:rPr>
+                <w:rFonts w:ascii="Times New Roman" w:hAnsi="Times New Roman" w:cs="Times New Roman"/>
                 <w:noProof/>
                 <w:webHidden/>
               </w:rPr>
@@ -961,13 +987,15 @@
             </w:r>
             <w:r>
               <w:rPr>
+                <w:rFonts w:ascii="Times New Roman" w:hAnsi="Times New Roman" w:cs="Times New Roman"/>
                 <w:noProof/>
                 <w:webHidden/>
               </w:rPr>
-              <w:t>4</w:t>
-            </w:r>
-            <w:r>
-              <w:rPr>
+              <w:t>3</w:t>
+            </w:r>
+            <w:r>
+              <w:rPr>
+                <w:rFonts w:ascii="Times New Roman" w:hAnsi="Times New Roman" w:cs="Times New Roman"/>
                 <w:noProof/>
                 <w:webHidden/>
               </w:rPr>
@@ -983,12 +1011,12 @@
               <w:tab w:val="right" w:leader="dot" w:pos="9062"/>
             </w:tabs>
             <w:rPr>
-              <w:rFonts w:eastAsiaTheme="minorEastAsia"/>
+              <w:rFonts w:ascii="Times New Roman" w:eastAsiaTheme="minorEastAsia" w:hAnsi="Times New Roman" w:cs="Times New Roman"/>
               <w:noProof/>
               <w:lang w:eastAsia="pl-PL"/>
             </w:rPr>
           </w:pPr>
-          <w:hyperlink w:anchor="_Toc30501397" w:history="1">
+          <w:hyperlink w:anchor="_Toc30493833" w:history="1">
             <w:r>
               <w:rPr>
                 <w:rStyle w:val="Hipercze"/>
@@ -999,7 +1027,7 @@
             </w:r>
             <w:r>
               <w:rPr>
-                <w:rFonts w:eastAsiaTheme="minorEastAsia"/>
+                <w:rFonts w:ascii="Times New Roman" w:eastAsiaTheme="minorEastAsia" w:hAnsi="Times New Roman" w:cs="Times New Roman"/>
                 <w:noProof/>
                 <w:lang w:eastAsia="pl-PL"/>
               </w:rPr>
@@ -1015,6 +1043,7 @@
             </w:r>
             <w:r>
               <w:rPr>
+                <w:rFonts w:ascii="Times New Roman" w:hAnsi="Times New Roman" w:cs="Times New Roman"/>
                 <w:noProof/>
                 <w:webHidden/>
               </w:rPr>
@@ -1022,6 +1051,7 @@
             </w:r>
             <w:r>
               <w:rPr>
+                <w:rFonts w:ascii="Times New Roman" w:hAnsi="Times New Roman" w:cs="Times New Roman"/>
                 <w:noProof/>
                 <w:webHidden/>
               </w:rPr>
@@ -1029,19 +1059,22 @@
             </w:r>
             <w:r>
               <w:rPr>
+                <w:rFonts w:ascii="Times New Roman" w:hAnsi="Times New Roman" w:cs="Times New Roman"/>
                 <w:noProof/>
                 <w:webHidden/>
               </w:rPr>
-              <w:instrText xml:space="preserve"> PAGEREF _Toc30501397 \h </w:instrText>
-            </w:r>
-            <w:r>
-              <w:rPr>
+              <w:instrText xml:space="preserve"> PAGEREF _Toc30493833 \h </w:instrText>
+            </w:r>
+            <w:r>
+              <w:rPr>
+                <w:rFonts w:ascii="Times New Roman" w:hAnsi="Times New Roman" w:cs="Times New Roman"/>
                 <w:noProof/>
                 <w:webHidden/>
               </w:rPr>
             </w:r>
             <w:r>
               <w:rPr>
+                <w:rFonts w:ascii="Times New Roman" w:hAnsi="Times New Roman" w:cs="Times New Roman"/>
                 <w:noProof/>
                 <w:webHidden/>
               </w:rPr>
@@ -1049,13 +1082,15 @@
             </w:r>
             <w:r>
               <w:rPr>
+                <w:rFonts w:ascii="Times New Roman" w:hAnsi="Times New Roman" w:cs="Times New Roman"/>
                 <w:noProof/>
                 <w:webHidden/>
               </w:rPr>
-              <w:t>7</w:t>
-            </w:r>
-            <w:r>
-              <w:rPr>
+              <w:t>6</w:t>
+            </w:r>
+            <w:r>
+              <w:rPr>
+                <w:rFonts w:ascii="Times New Roman" w:hAnsi="Times New Roman" w:cs="Times New Roman"/>
                 <w:noProof/>
                 <w:webHidden/>
               </w:rPr>
@@ -1071,12 +1106,12 @@
               <w:tab w:val="right" w:leader="dot" w:pos="9062"/>
             </w:tabs>
             <w:rPr>
-              <w:rFonts w:eastAsiaTheme="minorEastAsia"/>
+              <w:rFonts w:ascii="Times New Roman" w:eastAsiaTheme="minorEastAsia" w:hAnsi="Times New Roman" w:cs="Times New Roman"/>
               <w:noProof/>
               <w:lang w:eastAsia="pl-PL"/>
             </w:rPr>
           </w:pPr>
-          <w:hyperlink w:anchor="_Toc30501399" w:history="1">
+          <w:hyperlink w:anchor="_Toc30493834" w:history="1">
             <w:r>
               <w:rPr>
                 <w:rStyle w:val="Hipercze"/>
@@ -1087,7 +1122,7 @@
             </w:r>
             <w:r>
               <w:rPr>
-                <w:rFonts w:eastAsiaTheme="minorEastAsia"/>
+                <w:rFonts w:ascii="Times New Roman" w:eastAsiaTheme="minorEastAsia" w:hAnsi="Times New Roman" w:cs="Times New Roman"/>
                 <w:noProof/>
                 <w:lang w:eastAsia="pl-PL"/>
               </w:rPr>
@@ -1099,10 +1134,11 @@
                 <w:rFonts w:ascii="Times New Roman" w:hAnsi="Times New Roman" w:cs="Times New Roman"/>
                 <w:noProof/>
               </w:rPr>
-              <w:t>Diagram encji</w:t>
-            </w:r>
-            <w:r>
-              <w:rPr>
+              <w:t>Diagram sekwencji</w:t>
+            </w:r>
+            <w:r>
+              <w:rPr>
+                <w:rFonts w:ascii="Times New Roman" w:hAnsi="Times New Roman" w:cs="Times New Roman"/>
                 <w:noProof/>
                 <w:webHidden/>
               </w:rPr>
@@ -1110,6 +1146,7 @@
             </w:r>
             <w:r>
               <w:rPr>
+                <w:rFonts w:ascii="Times New Roman" w:hAnsi="Times New Roman" w:cs="Times New Roman"/>
                 <w:noProof/>
                 <w:webHidden/>
               </w:rPr>
@@ -1117,19 +1154,22 @@
             </w:r>
             <w:r>
               <w:rPr>
+                <w:rFonts w:ascii="Times New Roman" w:hAnsi="Times New Roman" w:cs="Times New Roman"/>
                 <w:noProof/>
                 <w:webHidden/>
               </w:rPr>
-              <w:instrText xml:space="preserve"> PAGEREF _Toc30501399 \h </w:instrText>
-            </w:r>
-            <w:r>
-              <w:rPr>
+              <w:instrText xml:space="preserve"> PAGEREF _Toc30493834 \h </w:instrText>
+            </w:r>
+            <w:r>
+              <w:rPr>
+                <w:rFonts w:ascii="Times New Roman" w:hAnsi="Times New Roman" w:cs="Times New Roman"/>
                 <w:noProof/>
                 <w:webHidden/>
               </w:rPr>
             </w:r>
             <w:r>
               <w:rPr>
+                <w:rFonts w:ascii="Times New Roman" w:hAnsi="Times New Roman" w:cs="Times New Roman"/>
                 <w:noProof/>
                 <w:webHidden/>
               </w:rPr>
@@ -1137,13 +1177,15 @@
             </w:r>
             <w:r>
               <w:rPr>
+                <w:rFonts w:ascii="Times New Roman" w:hAnsi="Times New Roman" w:cs="Times New Roman"/>
                 <w:noProof/>
                 <w:webHidden/>
               </w:rPr>
-              <w:t>8</w:t>
-            </w:r>
-            <w:r>
-              <w:rPr>
+              <w:t>7</w:t>
+            </w:r>
+            <w:r>
+              <w:rPr>
+                <w:rFonts w:ascii="Times New Roman" w:hAnsi="Times New Roman" w:cs="Times New Roman"/>
                 <w:noProof/>
                 <w:webHidden/>
               </w:rPr>
@@ -1159,12 +1201,12 @@
               <w:tab w:val="right" w:leader="dot" w:pos="9062"/>
             </w:tabs>
             <w:rPr>
-              <w:rFonts w:eastAsiaTheme="minorEastAsia"/>
+              <w:rFonts w:ascii="Times New Roman" w:eastAsiaTheme="minorEastAsia" w:hAnsi="Times New Roman" w:cs="Times New Roman"/>
               <w:noProof/>
               <w:lang w:eastAsia="pl-PL"/>
             </w:rPr>
           </w:pPr>
-          <w:hyperlink w:anchor="_Toc30501400" w:history="1">
+          <w:hyperlink w:anchor="_Toc30493835" w:history="1">
             <w:r>
               <w:rPr>
                 <w:rStyle w:val="Hipercze"/>
@@ -1175,7 +1217,7 @@
             </w:r>
             <w:r>
               <w:rPr>
-                <w:rFonts w:eastAsiaTheme="minorEastAsia"/>
+                <w:rFonts w:ascii="Times New Roman" w:eastAsiaTheme="minorEastAsia" w:hAnsi="Times New Roman" w:cs="Times New Roman"/>
                 <w:noProof/>
                 <w:lang w:eastAsia="pl-PL"/>
               </w:rPr>
@@ -1187,10 +1229,11 @@
                 <w:rFonts w:ascii="Times New Roman" w:hAnsi="Times New Roman" w:cs="Times New Roman"/>
                 <w:noProof/>
               </w:rPr>
-              <w:t>Diagram sekwencji</w:t>
-            </w:r>
-            <w:r>
-              <w:rPr>
+              <w:t>Diagram aktywności</w:t>
+            </w:r>
+            <w:r>
+              <w:rPr>
+                <w:rFonts w:ascii="Times New Roman" w:hAnsi="Times New Roman" w:cs="Times New Roman"/>
                 <w:noProof/>
                 <w:webHidden/>
               </w:rPr>
@@ -1198,6 +1241,7 @@
             </w:r>
             <w:r>
               <w:rPr>
+                <w:rFonts w:ascii="Times New Roman" w:hAnsi="Times New Roman" w:cs="Times New Roman"/>
                 <w:noProof/>
                 <w:webHidden/>
               </w:rPr>
@@ -1205,19 +1249,22 @@
             </w:r>
             <w:r>
               <w:rPr>
+                <w:rFonts w:ascii="Times New Roman" w:hAnsi="Times New Roman" w:cs="Times New Roman"/>
                 <w:noProof/>
                 <w:webHidden/>
               </w:rPr>
-              <w:instrText xml:space="preserve"> PAGEREF _Toc30501400 \h </w:instrText>
-            </w:r>
-            <w:r>
-              <w:rPr>
+              <w:instrText xml:space="preserve"> PAGEREF _Toc30493835 \h </w:instrText>
+            </w:r>
+            <w:r>
+              <w:rPr>
+                <w:rFonts w:ascii="Times New Roman" w:hAnsi="Times New Roman" w:cs="Times New Roman"/>
                 <w:noProof/>
                 <w:webHidden/>
               </w:rPr>
             </w:r>
             <w:r>
               <w:rPr>
+                <w:rFonts w:ascii="Times New Roman" w:hAnsi="Times New Roman" w:cs="Times New Roman"/>
                 <w:noProof/>
                 <w:webHidden/>
               </w:rPr>
@@ -1225,13 +1272,15 @@
             </w:r>
             <w:r>
               <w:rPr>
+                <w:rFonts w:ascii="Times New Roman" w:hAnsi="Times New Roman" w:cs="Times New Roman"/>
                 <w:noProof/>
                 <w:webHidden/>
               </w:rPr>
-              <w:t>9</w:t>
-            </w:r>
-            <w:r>
-              <w:rPr>
+              <w:t>8</w:t>
+            </w:r>
+            <w:r>
+              <w:rPr>
+                <w:rFonts w:ascii="Times New Roman" w:hAnsi="Times New Roman" w:cs="Times New Roman"/>
                 <w:noProof/>
                 <w:webHidden/>
               </w:rPr>
@@ -1247,12 +1296,12 @@
               <w:tab w:val="right" w:leader="dot" w:pos="9062"/>
             </w:tabs>
             <w:rPr>
-              <w:rFonts w:eastAsiaTheme="minorEastAsia"/>
+              <w:rFonts w:ascii="Times New Roman" w:eastAsiaTheme="minorEastAsia" w:hAnsi="Times New Roman" w:cs="Times New Roman"/>
               <w:noProof/>
               <w:lang w:eastAsia="pl-PL"/>
             </w:rPr>
           </w:pPr>
-          <w:hyperlink w:anchor="_Toc30501401" w:history="1">
+          <w:hyperlink w:anchor="_Toc30493836" w:history="1">
             <w:r>
               <w:rPr>
                 <w:rStyle w:val="Hipercze"/>
@@ -1263,7 +1312,7 @@
             </w:r>
             <w:r>
               <w:rPr>
-                <w:rFonts w:eastAsiaTheme="minorEastAsia"/>
+                <w:rFonts w:ascii="Times New Roman" w:eastAsiaTheme="minorEastAsia" w:hAnsi="Times New Roman" w:cs="Times New Roman"/>
                 <w:noProof/>
                 <w:lang w:eastAsia="pl-PL"/>
               </w:rPr>
@@ -1275,10 +1324,11 @@
                 <w:rFonts w:ascii="Times New Roman" w:hAnsi="Times New Roman" w:cs="Times New Roman"/>
                 <w:noProof/>
               </w:rPr>
-              <w:t>Diagram aktywności</w:t>
-            </w:r>
-            <w:r>
-              <w:rPr>
+              <w:t>Diagram stanów</w:t>
+            </w:r>
+            <w:r>
+              <w:rPr>
+                <w:rFonts w:ascii="Times New Roman" w:hAnsi="Times New Roman" w:cs="Times New Roman"/>
                 <w:noProof/>
                 <w:webHidden/>
               </w:rPr>
@@ -1286,6 +1336,7 @@
             </w:r>
             <w:r>
               <w:rPr>
+                <w:rFonts w:ascii="Times New Roman" w:hAnsi="Times New Roman" w:cs="Times New Roman"/>
                 <w:noProof/>
                 <w:webHidden/>
               </w:rPr>
@@ -1293,19 +1344,22 @@
             </w:r>
             <w:r>
               <w:rPr>
+                <w:rFonts w:ascii="Times New Roman" w:hAnsi="Times New Roman" w:cs="Times New Roman"/>
                 <w:noProof/>
                 <w:webHidden/>
               </w:rPr>
-              <w:instrText xml:space="preserve"> PAGEREF _Toc30501401 \h </w:instrText>
-            </w:r>
-            <w:r>
-              <w:rPr>
+              <w:instrText xml:space="preserve"> PAGEREF _Toc30493836 \h </w:instrText>
+            </w:r>
+            <w:r>
+              <w:rPr>
+                <w:rFonts w:ascii="Times New Roman" w:hAnsi="Times New Roman" w:cs="Times New Roman"/>
                 <w:noProof/>
                 <w:webHidden/>
               </w:rPr>
             </w:r>
             <w:r>
               <w:rPr>
+                <w:rFonts w:ascii="Times New Roman" w:hAnsi="Times New Roman" w:cs="Times New Roman"/>
                 <w:noProof/>
                 <w:webHidden/>
               </w:rPr>
@@ -1313,101 +1367,15 @@
             </w:r>
             <w:r>
               <w:rPr>
+                <w:rFonts w:ascii="Times New Roman" w:hAnsi="Times New Roman" w:cs="Times New Roman"/>
                 <w:noProof/>
                 <w:webHidden/>
               </w:rPr>
-              <w:t>10</w:t>
-            </w:r>
-            <w:r>
-              <w:rPr>
-                <w:noProof/>
-                <w:webHidden/>
-              </w:rPr>
-              <w:fldChar w:fldCharType="end"/>
-            </w:r>
-          </w:hyperlink>
-        </w:p>
-        <w:p>
-          <w:pPr>
-            <w:pStyle w:val="Spistreci1"/>
-            <w:tabs>
-              <w:tab w:val="left" w:pos="440"/>
-              <w:tab w:val="right" w:leader="dot" w:pos="9062"/>
-            </w:tabs>
-            <w:rPr>
-              <w:rFonts w:eastAsiaTheme="minorEastAsia"/>
-              <w:noProof/>
-              <w:lang w:eastAsia="pl-PL"/>
-            </w:rPr>
-          </w:pPr>
-          <w:hyperlink w:anchor="_Toc30501402" w:history="1">
-            <w:r>
-              <w:rPr>
-                <w:rStyle w:val="Hipercze"/>
-                <w:rFonts w:ascii="Times New Roman" w:hAnsi="Times New Roman" w:cs="Times New Roman"/>
-                <w:noProof/>
-              </w:rPr>
-              <w:t>9.</w:t>
-            </w:r>
-            <w:r>
-              <w:rPr>
-                <w:rFonts w:eastAsiaTheme="minorEastAsia"/>
-                <w:noProof/>
-                <w:lang w:eastAsia="pl-PL"/>
-              </w:rPr>
-              <w:tab/>
-            </w:r>
-            <w:r>
-              <w:rPr>
-                <w:rStyle w:val="Hipercze"/>
-                <w:rFonts w:ascii="Times New Roman" w:hAnsi="Times New Roman" w:cs="Times New Roman"/>
-                <w:noProof/>
-              </w:rPr>
-              <w:t>Diagram stanów</w:t>
-            </w:r>
-            <w:r>
-              <w:rPr>
-                <w:noProof/>
-                <w:webHidden/>
-              </w:rPr>
-              <w:tab/>
-            </w:r>
-            <w:r>
-              <w:rPr>
-                <w:noProof/>
-                <w:webHidden/>
-              </w:rPr>
-              <w:fldChar w:fldCharType="begin"/>
-            </w:r>
-            <w:r>
-              <w:rPr>
-                <w:noProof/>
-                <w:webHidden/>
-              </w:rPr>
-              <w:instrText xml:space="preserve"> PAGEREF _Toc30501402 \h </w:instrText>
-            </w:r>
-            <w:r>
-              <w:rPr>
-                <w:noProof/>
-                <w:webHidden/>
-              </w:rPr>
-            </w:r>
-            <w:r>
-              <w:rPr>
-                <w:noProof/>
-                <w:webHidden/>
-              </w:rPr>
-              <w:fldChar w:fldCharType="separate"/>
-            </w:r>
-            <w:r>
-              <w:rPr>
-                <w:noProof/>
-                <w:webHidden/>
-              </w:rPr>
-              <w:t>11</w:t>
-            </w:r>
-            <w:r>
-              <w:rPr>
+              <w:t>9</w:t>
+            </w:r>
+            <w:r>
+              <w:rPr>
+                <w:rFonts w:ascii="Times New Roman" w:hAnsi="Times New Roman" w:cs="Times New Roman"/>
                 <w:noProof/>
                 <w:webHidden/>
               </w:rPr>
@@ -1419,8 +1387,6 @@
           <w:pPr>
             <w:rPr>
               <w:rFonts w:ascii="Times New Roman" w:hAnsi="Times New Roman" w:cs="Times New Roman"/>
-              <w:b/>
-              <w:bCs/>
             </w:rPr>
           </w:pPr>
           <w:r>
@@ -1436,184 +1402,6 @@
     </w:sdt>
     <w:p>
       <w:pPr>
-        <w:rPr>
-          <w:rFonts w:ascii="Times New Roman" w:hAnsi="Times New Roman" w:cs="Times New Roman"/>
-          <w:b/>
-          <w:bCs/>
-        </w:rPr>
-      </w:pPr>
-    </w:p>
-    <w:p>
-      <w:pPr>
-        <w:rPr>
-          <w:rFonts w:ascii="Times New Roman" w:hAnsi="Times New Roman" w:cs="Times New Roman"/>
-          <w:b/>
-          <w:bCs/>
-        </w:rPr>
-      </w:pPr>
-    </w:p>
-    <w:p>
-      <w:pPr>
-        <w:rPr>
-          <w:rFonts w:ascii="Times New Roman" w:hAnsi="Times New Roman" w:cs="Times New Roman"/>
-          <w:b/>
-          <w:bCs/>
-        </w:rPr>
-      </w:pPr>
-    </w:p>
-    <w:p>
-      <w:pPr>
-        <w:rPr>
-          <w:rFonts w:ascii="Times New Roman" w:hAnsi="Times New Roman" w:cs="Times New Roman"/>
-          <w:b/>
-          <w:bCs/>
-        </w:rPr>
-      </w:pPr>
-    </w:p>
-    <w:p>
-      <w:pPr>
-        <w:rPr>
-          <w:rFonts w:ascii="Times New Roman" w:hAnsi="Times New Roman" w:cs="Times New Roman"/>
-          <w:b/>
-          <w:bCs/>
-        </w:rPr>
-      </w:pPr>
-    </w:p>
-    <w:p>
-      <w:pPr>
-        <w:rPr>
-          <w:rFonts w:ascii="Times New Roman" w:hAnsi="Times New Roman" w:cs="Times New Roman"/>
-          <w:b/>
-          <w:bCs/>
-        </w:rPr>
-      </w:pPr>
-    </w:p>
-    <w:p>
-      <w:pPr>
-        <w:rPr>
-          <w:rFonts w:ascii="Times New Roman" w:hAnsi="Times New Roman" w:cs="Times New Roman"/>
-          <w:b/>
-          <w:bCs/>
-        </w:rPr>
-      </w:pPr>
-    </w:p>
-    <w:p>
-      <w:pPr>
-        <w:rPr>
-          <w:rFonts w:ascii="Times New Roman" w:hAnsi="Times New Roman" w:cs="Times New Roman"/>
-          <w:b/>
-          <w:bCs/>
-        </w:rPr>
-      </w:pPr>
-    </w:p>
-    <w:p>
-      <w:pPr>
-        <w:rPr>
-          <w:rFonts w:ascii="Times New Roman" w:hAnsi="Times New Roman" w:cs="Times New Roman"/>
-          <w:b/>
-          <w:bCs/>
-        </w:rPr>
-      </w:pPr>
-    </w:p>
-    <w:p>
-      <w:pPr>
-        <w:rPr>
-          <w:rFonts w:ascii="Times New Roman" w:hAnsi="Times New Roman" w:cs="Times New Roman"/>
-          <w:b/>
-          <w:bCs/>
-        </w:rPr>
-      </w:pPr>
-    </w:p>
-    <w:p>
-      <w:pPr>
-        <w:rPr>
-          <w:rFonts w:ascii="Times New Roman" w:hAnsi="Times New Roman" w:cs="Times New Roman"/>
-          <w:b/>
-          <w:bCs/>
-        </w:rPr>
-      </w:pPr>
-    </w:p>
-    <w:p>
-      <w:pPr>
-        <w:rPr>
-          <w:rFonts w:ascii="Times New Roman" w:hAnsi="Times New Roman" w:cs="Times New Roman"/>
-          <w:b/>
-          <w:bCs/>
-        </w:rPr>
-      </w:pPr>
-    </w:p>
-    <w:p>
-      <w:pPr>
-        <w:rPr>
-          <w:rFonts w:ascii="Times New Roman" w:hAnsi="Times New Roman" w:cs="Times New Roman"/>
-          <w:b/>
-          <w:bCs/>
-        </w:rPr>
-      </w:pPr>
-    </w:p>
-    <w:p>
-      <w:pPr>
-        <w:rPr>
-          <w:rFonts w:ascii="Times New Roman" w:hAnsi="Times New Roman" w:cs="Times New Roman"/>
-          <w:b/>
-          <w:bCs/>
-        </w:rPr>
-      </w:pPr>
-    </w:p>
-    <w:p>
-      <w:pPr>
-        <w:rPr>
-          <w:rFonts w:ascii="Times New Roman" w:hAnsi="Times New Roman" w:cs="Times New Roman"/>
-          <w:b/>
-          <w:bCs/>
-        </w:rPr>
-      </w:pPr>
-    </w:p>
-    <w:p>
-      <w:pPr>
-        <w:rPr>
-          <w:rFonts w:ascii="Times New Roman" w:hAnsi="Times New Roman" w:cs="Times New Roman"/>
-          <w:b/>
-          <w:bCs/>
-        </w:rPr>
-      </w:pPr>
-    </w:p>
-    <w:p>
-      <w:pPr>
-        <w:rPr>
-          <w:rFonts w:ascii="Times New Roman" w:hAnsi="Times New Roman" w:cs="Times New Roman"/>
-          <w:b/>
-          <w:bCs/>
-        </w:rPr>
-      </w:pPr>
-    </w:p>
-    <w:p>
-      <w:pPr>
-        <w:rPr>
-          <w:rFonts w:ascii="Times New Roman" w:hAnsi="Times New Roman" w:cs="Times New Roman"/>
-          <w:b/>
-          <w:bCs/>
-        </w:rPr>
-      </w:pPr>
-    </w:p>
-    <w:p>
-      <w:pPr>
-        <w:rPr>
-          <w:rFonts w:ascii="Times New Roman" w:hAnsi="Times New Roman" w:cs="Times New Roman"/>
-          <w:b/>
-          <w:bCs/>
-        </w:rPr>
-      </w:pPr>
-    </w:p>
-    <w:p>
-      <w:pPr>
-        <w:rPr>
-          <w:rFonts w:ascii="Times New Roman" w:hAnsi="Times New Roman" w:cs="Times New Roman"/>
-        </w:rPr>
-      </w:pPr>
-    </w:p>
-    <w:p>
-      <w:pPr>
         <w:pStyle w:val="Nagwek1"/>
         <w:numPr>
           <w:ilvl w:val="0"/>
@@ -1625,12 +1413,11 @@
           <w:rFonts w:ascii="Times New Roman" w:hAnsi="Times New Roman" w:cs="Times New Roman"/>
         </w:rPr>
       </w:pPr>
-      <w:bookmarkStart w:id="1" w:name="_Toc30501393"/>
+      <w:bookmarkStart w:id="1" w:name="_Toc30493829"/>
       <w:r>
         <w:rPr>
           <w:rFonts w:ascii="Times New Roman" w:hAnsi="Times New Roman" w:cs="Times New Roman"/>
         </w:rPr>
-        <w:lastRenderedPageBreak/>
         <w:t>Cele projektu</w:t>
       </w:r>
       <w:bookmarkEnd w:id="1"/>
@@ -1726,7 +1513,7 @@
           <w:rFonts w:ascii="Times New Roman" w:hAnsi="Times New Roman" w:cs="Times New Roman"/>
         </w:rPr>
       </w:pPr>
-      <w:bookmarkStart w:id="2" w:name="_Toc30501394"/>
+      <w:bookmarkStart w:id="2" w:name="_Toc30493830"/>
       <w:r>
         <w:rPr>
           <w:rFonts w:ascii="Times New Roman" w:hAnsi="Times New Roman" w:cs="Times New Roman"/>
@@ -1740,119 +1527,48 @@
         <w:spacing w:line="276" w:lineRule="auto"/>
         <w:jc w:val="both"/>
         <w:rPr>
-          <w:rStyle w:val="5yl5"/>
+          <w:rFonts w:ascii="Times New Roman" w:hAnsi="Times New Roman" w:cs="Times New Roman"/>
         </w:rPr>
       </w:pPr>
       <w:r>
         <w:rPr>
-          <w:rStyle w:val="5yl5"/>
-        </w:rPr>
-        <w:t xml:space="preserve">Projekt będzie kreowany na podstawie architektury SOA. Komunikacja będzie przeprowadzana w trybie synchronicznym. W skład serwisu będą wchodzić dwa komunikatory (API, </w:t>
+          <w:rFonts w:ascii="Times New Roman" w:eastAsia="Calibri" w:hAnsi="Times New Roman" w:cs="Times New Roman"/>
+        </w:rPr>
+        <w:t>Projekt będzie kreowany na podstawie architektury SOA. Komunikacja będzie przeprowadzana w trybie synchronicznym. W skład serwisu będą wchodzić dwa interfejsy, które będą wywoływały usługi w CRM (</w:t>
       </w:r>
       <w:proofErr w:type="spellStart"/>
       <w:r>
         <w:rPr>
-          <w:rStyle w:val="5yl5"/>
-        </w:rPr>
-        <w:t>loadingPages</w:t>
+          <w:rFonts w:ascii="Times New Roman" w:eastAsia="Calibri" w:hAnsi="Times New Roman" w:cs="Times New Roman"/>
+        </w:rPr>
+        <w:t>customer</w:t>
       </w:r>
       <w:proofErr w:type="spellEnd"/>
       <w:r>
         <w:rPr>
-          <w:rStyle w:val="5yl5"/>
-        </w:rPr>
-        <w:t xml:space="preserve">). Interface korzysta z </w:t>
+          <w:rFonts w:ascii="Times New Roman" w:eastAsia="Calibri" w:hAnsi="Times New Roman" w:cs="Times New Roman"/>
+        </w:rPr>
+        <w:t xml:space="preserve"> </w:t>
       </w:r>
       <w:proofErr w:type="spellStart"/>
       <w:r>
         <w:rPr>
-          <w:rStyle w:val="5yl5"/>
-        </w:rPr>
-        <w:t>loadingPages</w:t>
+          <w:rFonts w:ascii="Times New Roman" w:eastAsia="Calibri" w:hAnsi="Times New Roman" w:cs="Times New Roman"/>
+        </w:rPr>
+        <w:t>relationship</w:t>
       </w:r>
       <w:proofErr w:type="spellEnd"/>
       <w:r>
         <w:rPr>
-          <w:rStyle w:val="5yl5"/>
-        </w:rPr>
-        <w:t xml:space="preserve"> w celu pobrania danych do wyświetlenia. </w:t>
+          <w:rFonts w:ascii="Times New Roman" w:eastAsia="Calibri" w:hAnsi="Times New Roman" w:cs="Times New Roman"/>
+        </w:rPr>
+        <w:t xml:space="preserve"> management)</w:t>
       </w:r>
-      <w:proofErr w:type="spellStart"/>
       <w:r>
         <w:rPr>
-          <w:rStyle w:val="5yl5"/>
-        </w:rPr>
-        <w:t>LoadingPages</w:t>
-      </w:r>
-      <w:proofErr w:type="spellEnd"/>
-      <w:r>
-        <w:rPr>
-          <w:rStyle w:val="5yl5"/>
-        </w:rPr>
-        <w:t xml:space="preserve"> wraz z Biznesem, który jest mózgiem systemu korzystają z API, który służy do komunikacji z bazą.</w:t>
-      </w:r>
-    </w:p>
-    <w:p>
-      <w:pPr>
-        <w:spacing w:line="276" w:lineRule="auto"/>
-        <w:jc w:val="both"/>
-        <w:rPr>
-          <w:rFonts w:ascii="Times New Roman" w:hAnsi="Times New Roman" w:cs="Times New Roman"/>
-        </w:rPr>
-      </w:pPr>
-      <w:r>
-        <w:rPr>
           <w:rFonts w:ascii="Times New Roman" w:eastAsia="Calibri" w:hAnsi="Times New Roman" w:cs="Times New Roman"/>
-          <w:noProof/>
-        </w:rPr>
-        <w:drawing>
-          <wp:inline distT="0" distB="0" distL="0" distR="0" wp14:anchorId="22A097D7" wp14:editId="37FF5AE4">
-            <wp:extent cx="5753100" cy="4076700"/>
-            <wp:effectExtent l="0" t="0" r="0" b="0"/>
-            <wp:docPr id="8" name="Obraz 8"/>
-            <wp:cNvGraphicFramePr>
-              <a:graphicFrameLocks xmlns:a="http://schemas.openxmlformats.org/drawingml/2006/main" noChangeAspect="1"/>
-            </wp:cNvGraphicFramePr>
-            <a:graphic xmlns:a="http://schemas.openxmlformats.org/drawingml/2006/main">
-              <a:graphicData uri="http://schemas.openxmlformats.org/drawingml/2006/picture">
-                <pic:pic xmlns:pic="http://schemas.openxmlformats.org/drawingml/2006/picture">
-                  <pic:nvPicPr>
-                    <pic:cNvPr id="0" name="Picture 2"/>
-                    <pic:cNvPicPr>
-                      <a:picLocks noChangeAspect="1" noChangeArrowheads="1"/>
-                    </pic:cNvPicPr>
-                  </pic:nvPicPr>
-                  <pic:blipFill>
-                    <a:blip r:embed="rId9">
-                      <a:extLst>
-                        <a:ext uri="{28A0092B-C50C-407E-A947-70E740481C1C}">
-                          <a14:useLocalDpi xmlns:a14="http://schemas.microsoft.com/office/drawing/2010/main" val="0"/>
-                        </a:ext>
-                      </a:extLst>
-                    </a:blip>
-                    <a:srcRect/>
-                    <a:stretch>
-                      <a:fillRect/>
-                    </a:stretch>
-                  </pic:blipFill>
-                  <pic:spPr bwMode="auto">
-                    <a:xfrm>
-                      <a:off x="0" y="0"/>
-                      <a:ext cx="5753100" cy="4076700"/>
-                    </a:xfrm>
-                    <a:prstGeom prst="rect">
-                      <a:avLst/>
-                    </a:prstGeom>
-                    <a:noFill/>
-                    <a:ln>
-                      <a:noFill/>
-                    </a:ln>
-                  </pic:spPr>
-                </pic:pic>
-              </a:graphicData>
-            </a:graphic>
-          </wp:inline>
-        </w:drawing>
+        </w:rPr>
+        <w:t>.</w:t>
       </w:r>
     </w:p>
     <w:p>
@@ -1868,7 +1584,7 @@
           <w:rFonts w:ascii="Times New Roman" w:hAnsi="Times New Roman" w:cs="Times New Roman"/>
         </w:rPr>
       </w:pPr>
-      <w:bookmarkStart w:id="3" w:name="_Toc30501395"/>
+      <w:bookmarkStart w:id="3" w:name="_Toc30493831"/>
       <w:r>
         <w:rPr>
           <w:rFonts w:ascii="Times New Roman" w:hAnsi="Times New Roman" w:cs="Times New Roman"/>
@@ -1968,21 +1684,13 @@
           <w:rFonts w:ascii="Times New Roman" w:hAnsi="Times New Roman" w:cs="Times New Roman"/>
         </w:rPr>
       </w:pPr>
-      <w:bookmarkStart w:id="4" w:name="_Toc30501396"/>
+      <w:bookmarkStart w:id="4" w:name="_Toc30493832"/>
       <w:r>
         <w:rPr>
           <w:rFonts w:ascii="Times New Roman" w:hAnsi="Times New Roman" w:cs="Times New Roman"/>
         </w:rPr>
         <w:lastRenderedPageBreak/>
-        <w:t>Diagram</w:t>
-      </w:r>
-      <w:bookmarkStart w:id="5" w:name="_GoBack"/>
-      <w:bookmarkEnd w:id="5"/>
-      <w:r>
-        <w:rPr>
-          <w:rFonts w:ascii="Times New Roman" w:hAnsi="Times New Roman" w:cs="Times New Roman"/>
-        </w:rPr>
-        <w:t xml:space="preserve"> przypadków użycia</w:t>
+        <w:t>Diagram przypadków użycia</w:t>
       </w:r>
       <w:bookmarkEnd w:id="4"/>
     </w:p>
@@ -2014,7 +1722,7 @@
                     <pic:cNvPicPr/>
                   </pic:nvPicPr>
                   <pic:blipFill>
-                    <a:blip r:embed="rId10">
+                    <a:blip r:embed="rId9">
                       <a:extLst>
                         <a:ext uri="{28A0092B-C50C-407E-A947-70E740481C1C}">
                           <a14:useLocalDpi xmlns:a14="http://schemas.microsoft.com/office/drawing/2010/main" val="0"/>
@@ -3598,6 +3306,8 @@
             </w:r>
           </w:p>
         </w:tc>
+        <w:bookmarkStart w:id="5" w:name="_GoBack"/>
+        <w:bookmarkEnd w:id="5"/>
       </w:tr>
       <w:tr>
         <w:tc>
@@ -3944,6 +3654,17 @@
     </w:p>
     <w:p>
       <w:pPr>
+        <w:ind w:left="0"/>
+        <w:rPr>
+          <w:rStyle w:val="Nagwek1Znak"/>
+          <w:rFonts w:ascii="Times New Roman" w:hAnsi="Times New Roman" w:cs="Times New Roman"/>
+          <w:b/>
+          <w:bCs/>
+        </w:rPr>
+      </w:pPr>
+    </w:p>
+    <w:p>
+      <w:pPr>
         <w:pStyle w:val="Nagwek1"/>
         <w:numPr>
           <w:ilvl w:val="0"/>
@@ -3954,7 +3675,7 @@
           <w:rFonts w:ascii="Times New Roman" w:hAnsi="Times New Roman" w:cs="Times New Roman"/>
         </w:rPr>
       </w:pPr>
-      <w:bookmarkStart w:id="6" w:name="_Toc30501397"/>
+      <w:bookmarkStart w:id="6" w:name="_Toc30493833"/>
       <w:r>
         <w:rPr>
           <w:rFonts w:ascii="Times New Roman" w:hAnsi="Times New Roman" w:cs="Times New Roman"/>
@@ -3984,8 +3705,13 @@
           <w:b/>
           <w:bCs/>
         </w:rPr>
-      </w:pPr>
-      <w:bookmarkStart w:id="7" w:name="_Toc30501398"/>
+        <w:sectPr>
+          <w:pgSz w:w="11906" w:h="16838"/>
+          <w:pgMar w:top="1417" w:right="1417" w:bottom="1417" w:left="1417" w:header="708" w:footer="708" w:gutter="0"/>
+          <w:cols w:space="708"/>
+          <w:docGrid w:linePitch="360"/>
+        </w:sectPr>
+      </w:pPr>
       <w:r>
         <w:rPr>
           <w:rStyle w:val="Nagwek1Znak"/>
@@ -3995,7 +3721,7 @@
           <w:noProof/>
         </w:rPr>
         <w:drawing>
-          <wp:inline distT="0" distB="0" distL="0" distR="0" wp14:anchorId="1251C94D" wp14:editId="66A44598">
+          <wp:inline distT="0" distB="0" distL="0" distR="0" wp14:anchorId="790DA572" wp14:editId="31DD3FF0">
             <wp:extent cx="5756910" cy="6392545"/>
             <wp:effectExtent l="0" t="0" r="0" b="8255"/>
             <wp:docPr id="3" name="Obraz 3"/>
@@ -4012,7 +3738,7 @@
                     </pic:cNvPicPr>
                   </pic:nvPicPr>
                   <pic:blipFill>
-                    <a:blip r:embed="rId11">
+                    <a:blip r:embed="rId10">
                       <a:extLst>
                         <a:ext uri="{28A0092B-C50C-407E-A947-70E740481C1C}">
                           <a14:useLocalDpi xmlns:a14="http://schemas.microsoft.com/office/drawing/2010/main" val="0"/>
@@ -4043,46 +3769,6 @@
           </wp:inline>
         </w:drawing>
       </w:r>
-      <w:bookmarkEnd w:id="7"/>
-    </w:p>
-    <w:p>
-      <w:pPr>
-        <w:ind w:left="0"/>
-        <w:rPr>
-          <w:rStyle w:val="Nagwek1Znak"/>
-          <w:rFonts w:ascii="Times New Roman" w:hAnsi="Times New Roman" w:cs="Times New Roman"/>
-          <w:b/>
-          <w:bCs/>
-        </w:rPr>
-      </w:pPr>
-    </w:p>
-    <w:p>
-      <w:pPr>
-        <w:ind w:left="0"/>
-        <w:rPr>
-          <w:rStyle w:val="Nagwek1Znak"/>
-          <w:rFonts w:ascii="Times New Roman" w:hAnsi="Times New Roman" w:cs="Times New Roman"/>
-          <w:b/>
-          <w:bCs/>
-        </w:rPr>
-      </w:pPr>
-    </w:p>
-    <w:p>
-      <w:pPr>
-        <w:ind w:left="0"/>
-        <w:rPr>
-          <w:rStyle w:val="Nagwek1Znak"/>
-          <w:rFonts w:ascii="Times New Roman" w:hAnsi="Times New Roman" w:cs="Times New Roman"/>
-          <w:b/>
-          <w:bCs/>
-        </w:rPr>
-        <w:sectPr>
-          <w:pgSz w:w="11906" w:h="16838"/>
-          <w:pgMar w:top="1417" w:right="1417" w:bottom="1417" w:left="1417" w:header="708" w:footer="708" w:gutter="0"/>
-          <w:cols w:space="708"/>
-          <w:docGrid w:linePitch="360"/>
-        </w:sectPr>
-      </w:pPr>
     </w:p>
     <w:p>
       <w:pPr>
@@ -4101,17 +3787,13 @@
           <w:rFonts w:ascii="Times New Roman" w:hAnsi="Times New Roman" w:cs="Times New Roman"/>
         </w:rPr>
       </w:pPr>
-      <w:bookmarkStart w:id="8" w:name="_Toc30501399"/>
       <w:r>
         <w:rPr>
           <w:rFonts w:ascii="Times New Roman" w:hAnsi="Times New Roman" w:cs="Times New Roman"/>
         </w:rPr>
         <w:t>Diagram encji</w:t>
       </w:r>
-      <w:bookmarkEnd w:id="8"/>
     </w:p>
-    <w:p/>
-    <w:p/>
     <w:p>
       <w:pPr>
         <w:ind w:left="0"/>
@@ -4140,7 +3822,7 @@
                     <pic:cNvPicPr/>
                   </pic:nvPicPr>
                   <pic:blipFill>
-                    <a:blip r:embed="rId12">
+                    <a:blip r:embed="rId11">
                       <a:extLst>
                         <a:ext uri="{28A0092B-C50C-407E-A947-70E740481C1C}">
                           <a14:useLocalDpi xmlns:a14="http://schemas.microsoft.com/office/drawing/2010/main" val="0"/>
@@ -4195,14 +3877,15 @@
           <w:rFonts w:ascii="Times New Roman" w:hAnsi="Times New Roman" w:cs="Times New Roman"/>
         </w:rPr>
       </w:pPr>
-      <w:bookmarkStart w:id="9" w:name="_Toc30501400"/>
+      <w:bookmarkStart w:id="7" w:name="_Toc30493834"/>
       <w:r>
         <w:rPr>
           <w:rFonts w:ascii="Times New Roman" w:hAnsi="Times New Roman" w:cs="Times New Roman"/>
         </w:rPr>
+        <w:lastRenderedPageBreak/>
         <w:t>Diagram sekwencji</w:t>
       </w:r>
-      <w:bookmarkEnd w:id="9"/>
+      <w:bookmarkEnd w:id="7"/>
     </w:p>
     <w:p>
       <w:pPr>
@@ -4238,7 +3921,7 @@
                     <pic:cNvPicPr/>
                   </pic:nvPicPr>
                   <pic:blipFill>
-                    <a:blip r:embed="rId13">
+                    <a:blip r:embed="rId12">
                       <a:extLst>
                         <a:ext uri="{28A0092B-C50C-407E-A947-70E740481C1C}">
                           <a14:useLocalDpi xmlns:a14="http://schemas.microsoft.com/office/drawing/2010/main" val="0"/>
@@ -4284,14 +3967,14 @@
         <w:lastRenderedPageBreak/>
         <w:tab/>
       </w:r>
-      <w:bookmarkStart w:id="10" w:name="_Toc30501401"/>
+      <w:bookmarkStart w:id="8" w:name="_Toc30493835"/>
       <w:r>
         <w:rPr>
           <w:rFonts w:ascii="Times New Roman" w:hAnsi="Times New Roman" w:cs="Times New Roman"/>
         </w:rPr>
         <w:t>Diagram aktywności</w:t>
       </w:r>
-      <w:bookmarkEnd w:id="10"/>
+      <w:bookmarkEnd w:id="8"/>
     </w:p>
     <w:p>
       <w:pPr>
@@ -4335,7 +4018,7 @@
                     </pic:cNvPicPr>
                   </pic:nvPicPr>
                   <pic:blipFill>
-                    <a:blip r:embed="rId14">
+                    <a:blip r:embed="rId13">
                       <a:extLst>
                         <a:ext uri="{28A0092B-C50C-407E-A947-70E740481C1C}">
                           <a14:useLocalDpi xmlns:a14="http://schemas.microsoft.com/office/drawing/2010/main" val="0"/>
@@ -4390,14 +4073,14 @@
           <w:rFonts w:ascii="Times New Roman" w:hAnsi="Times New Roman" w:cs="Times New Roman"/>
         </w:rPr>
       </w:pPr>
-      <w:bookmarkStart w:id="11" w:name="_Toc30501402"/>
+      <w:bookmarkStart w:id="9" w:name="_Toc30493836"/>
       <w:r>
         <w:rPr>
           <w:rFonts w:ascii="Times New Roman" w:hAnsi="Times New Roman" w:cs="Times New Roman"/>
         </w:rPr>
         <w:t>Diagram stanów</w:t>
       </w:r>
-      <w:bookmarkEnd w:id="11"/>
+      <w:bookmarkEnd w:id="9"/>
     </w:p>
     <w:p>
       <w:pPr>
@@ -4430,7 +4113,7 @@
                     <pic:cNvPicPr/>
                   </pic:nvPicPr>
                   <pic:blipFill>
-                    <a:blip r:embed="rId15">
+                    <a:blip r:embed="rId14">
                       <a:extLst>
                         <a:ext uri="{28A0092B-C50C-407E-A947-70E740481C1C}">
                           <a14:useLocalDpi xmlns:a14="http://schemas.microsoft.com/office/drawing/2010/main" val="0"/>
@@ -7385,11 +7068,6 @@
       <w:spacing w:after="0" w:line="240" w:lineRule="auto"/>
     </w:pPr>
   </w:style>
-  <w:style w:type="character" w:customStyle="1" w:styleId="5yl5">
-    <w:name w:val="_5yl5"/>
-    <w:basedOn w:val="Domylnaczcionkaakapitu"/>
-    <w:rsid w:val="00E36FD9"/>
-  </w:style>
 </w:styles>
 </file>
 
@@ -7693,7 +7371,7 @@
 </file>
 
 <file path=customXml/itemProps1.xml><?xml version="1.0" encoding="utf-8"?>
-<ds:datastoreItem xmlns:ds="http://schemas.openxmlformats.org/officeDocument/2006/customXml" ds:itemID="{8DA7A50F-4CDC-4052-977E-7194F88B53CE}">
+<ds:datastoreItem xmlns:ds="http://schemas.openxmlformats.org/officeDocument/2006/customXml" ds:itemID="{0C995D2C-6786-43ED-91AE-D1D4E75F4CB2}">
   <ds:schemaRefs>
     <ds:schemaRef ds:uri="http://schemas.openxmlformats.org/officeDocument/2006/bibliography"/>
   </ds:schemaRefs>

</xml_diff>